<commit_message>
[FE] - added predicted role, interview offer column, spinner for user friendliness
</commit_message>
<xml_diff>
--- a/backend/uploads/resume_finalmatch_5.docx
+++ b/backend/uploads/resume_finalmatch_5.docx
@@ -5,52 +5,38 @@
     <w:p>
       <w:r>
         <w:br/>
-        <w:t>Resume of Taylor Moore</w:t>
+        <w:t>Resume of Taylor Brooks</w:t>
         <w:br/>
         <w:br/>
         <w:t>Summary:</w:t>
         <w:br/>
-        <w:t>Creative and analytical-minded Web Developer with a focus on data visualization and user experience. Skilled in presenting complex data through intuitive interfaces.</w:t>
+        <w:t>Results-driven IT Support Specialist with hands-on experience in enterprise system troubleshooting and stakeholder communication. Adept at problem-solving and delivering end-to-end IT solutions in fast-paced environments.</w:t>
         <w:br/>
         <w:br/>
         <w:t>Technical Skills:</w:t>
         <w:br/>
-        <w:t>- Languages: JavaScript, Python, HTML, CSS</w:t>
+        <w:t>- Programming: Java, Python, SQL</w:t>
         <w:br/>
-        <w:t>- Libraries: D3.js, Chart.js, React</w:t>
+        <w:t>- Database Systems: Oracle Database, MySQL</w:t>
         <w:br/>
-        <w:t>- Tools: Tableau, Figma, Git, Visual Studio Code</w:t>
+        <w:t>- Tools: JIRA, Confluence, Git</w:t>
         <w:br/>
         <w:br/>
-        <w:t>Work Experience:</w:t>
+        <w:t>Professional Experience:</w:t>
         <w:br/>
         <w:br/>
-        <w:t>Front-End Data Analyst – PixelSoft Solutions (2022–2024)</w:t>
+        <w:t>IT Solutions Analyst – Celestica Technologies (2022–Present)</w:t>
         <w:br/>
-        <w:t>- Collaborated with internal stakeholders to analyze user data and deliver actionable design decisions.</w:t>
+        <w:t>- Provided IT support for Celestica’s Enterprise Quality Management Solutions System.</w:t>
         <w:br/>
-        <w:t>- Provided technical solutions through visual dashboards and reports.</w:t>
+        <w:t>- Collaborated with multiple stakeholders to identify and resolve systemic issues.</w:t>
         <w:br/>
-        <w:t>- Worked closely with teams to address design-related IT issues and implemented full solutions in fast-paced environments.</w:t>
-        <w:br/>
-        <w:t>- Demonstrated strong problem solving and communication skills across multiple teams.</w:t>
+        <w:t>- Delivered full-cycle technical solutions and conducted stakeholder training sessions.</w:t>
         <w:br/>
         <w:br/>
         <w:t>Education:</w:t>
         <w:br/>
-        <w:t>B.Sc. in Interactive Media Design</w:t>
-        <w:br/>
-        <w:t>University of Waterloo, 2022</w:t>
-        <w:br/>
-        <w:br/>
-        <w:t>Soft Skills:</w:t>
-        <w:br/>
-        <w:t>- Excellent communication and presentation skills</w:t>
-        <w:br/>
-        <w:t>- Strong teamwork and adaptability</w:t>
-        <w:br/>
-        <w:t>- Passion for continuous improvement</w:t>
-        <w:br/>
+        <w:t>Bachelor of Information Technology – University of Toronto</w:t>
         <w:br/>
       </w:r>
     </w:p>

</xml_diff>